<commit_message>
fixed bug on QAS
</commit_message>
<xml_diff>
--- a/NovaBiomedicalSoftware/Report Templates/ASNZCLASS1-TEMPLATE1.docx
+++ b/NovaBiomedicalSoftware/Report Templates/ASNZCLASS1-TEMPLATE1.docx
@@ -161,7 +161,35 @@
           <w:szCs w:val="36"/>
           <w:u w:val="single"/>
         </w:rPr>
-        <w:t>Device Under Test</w:t>
+        <w:t xml:space="preserve">Device </w:t>
+      </w:r>
+      <w:proofErr w:type="gramStart"/>
+      <w:r>
+        <w:rPr>
+          <w:rFonts w:cs="Arial"/>
+          <w:b/>
+          <w:bCs/>
+          <w:i/>
+          <w:iCs/>
+          <w:sz w:val="36"/>
+          <w:szCs w:val="36"/>
+          <w:u w:val="single"/>
+        </w:rPr>
+        <w:t>Under</w:t>
+      </w:r>
+      <w:proofErr w:type="gramEnd"/>
+      <w:r>
+        <w:rPr>
+          <w:rFonts w:cs="Arial"/>
+          <w:b/>
+          <w:bCs/>
+          <w:i/>
+          <w:iCs/>
+          <w:sz w:val="36"/>
+          <w:szCs w:val="36"/>
+          <w:u w:val="single"/>
+        </w:rPr>
+        <w:t xml:space="preserve"> Test</w:t>
       </w:r>
     </w:p>
     <w:tbl>
@@ -212,6 +240,7 @@
               </w:rPr>
               <w:t>&lt;</w:t>
             </w:r>
+            <w:proofErr w:type="spellStart"/>
             <w:r>
               <w:rPr>
                 <w:rFonts w:cs="Arial"/>
@@ -228,6 +257,7 @@
               </w:rPr>
               <w:t>Number</w:t>
             </w:r>
+            <w:proofErr w:type="spellEnd"/>
             <w:r>
               <w:rPr>
                 <w:rFonts w:cs="Arial"/>
@@ -266,6 +296,7 @@
               </w:rPr>
               <w:t>&lt;</w:t>
             </w:r>
+            <w:proofErr w:type="spellStart"/>
             <w:r>
               <w:rPr>
                 <w:rFonts w:cs="Arial"/>
@@ -282,6 +313,7 @@
               </w:rPr>
               <w:t>Number</w:t>
             </w:r>
+            <w:proofErr w:type="spellEnd"/>
             <w:r>
               <w:rPr>
                 <w:rFonts w:cs="Arial"/>
@@ -517,7 +549,7 @@
               <w:bottom w:val="single" w:sz="4" w:space="0" w:color="auto"/>
               <w:right w:val="nil"/>
             </w:tcBorders>
-            <w:shd w:val="clear" w:color="auto" w:fill="538135" w:themeFill="accent6" w:themeFillShade="BF"/>
+            <w:shd w:val="clear" w:color="auto" w:fill="00CC00"/>
             <w:vAlign w:val="center"/>
           </w:tcPr>
           <w:p>
@@ -543,6 +575,7 @@
               </w:rPr>
               <w:t>&lt;</w:t>
             </w:r>
+            <w:proofErr w:type="spellStart"/>
             <w:r>
               <w:rPr>
                 <w:rFonts w:cs="Arial"/>
@@ -553,6 +586,7 @@
               </w:rPr>
               <w:t>ElectricalSafetyTestResult</w:t>
             </w:r>
+            <w:proofErr w:type="spellEnd"/>
             <w:r>
               <w:rPr>
                 <w:rFonts w:cs="Arial"/>
@@ -563,6 +597,8 @@
               </w:rPr>
               <w:t>&gt;</w:t>
             </w:r>
+            <w:bookmarkStart w:id="0" w:name="_GoBack"/>
+            <w:bookmarkEnd w:id="0"/>
           </w:p>
         </w:tc>
       </w:tr>
@@ -735,6 +771,7 @@
             <w:pPr>
               <w:spacing w:line="360" w:lineRule="auto"/>
             </w:pPr>
+            <w:proofErr w:type="spellStart"/>
             <w:r>
               <w:rPr>
                 <w:rFonts w:cs="Arial"/>
@@ -743,8 +780,9 @@
                 <w:sz w:val="24"/>
                 <w:szCs w:val="24"/>
               </w:rPr>
-              <w:t>Ansur Version: &lt;Ansur</w:t>
-            </w:r>
+              <w:t>Ansur</w:t>
+            </w:r>
+            <w:proofErr w:type="spellEnd"/>
             <w:r>
               <w:rPr>
                 <w:rFonts w:cs="Arial"/>
@@ -753,7 +791,39 @@
                 <w:sz w:val="24"/>
                 <w:szCs w:val="24"/>
               </w:rPr>
-              <w:t>Version&gt;</w:t>
+              <w:t xml:space="preserve"> Version: &lt;</w:t>
+            </w:r>
+            <w:proofErr w:type="spellStart"/>
+            <w:r>
+              <w:rPr>
+                <w:rFonts w:cs="Arial"/>
+                <w:bCs/>
+                <w:iCs/>
+                <w:sz w:val="24"/>
+                <w:szCs w:val="24"/>
+              </w:rPr>
+              <w:t>Ansur</w:t>
+            </w:r>
+            <w:r>
+              <w:rPr>
+                <w:rFonts w:cs="Arial"/>
+                <w:bCs/>
+                <w:iCs/>
+                <w:sz w:val="24"/>
+                <w:szCs w:val="24"/>
+              </w:rPr>
+              <w:t>Version</w:t>
+            </w:r>
+            <w:proofErr w:type="spellEnd"/>
+            <w:r>
+              <w:rPr>
+                <w:rFonts w:cs="Arial"/>
+                <w:bCs/>
+                <w:iCs/>
+                <w:sz w:val="24"/>
+                <w:szCs w:val="24"/>
+              </w:rPr>
+              <w:t>&gt;</w:t>
             </w:r>
           </w:p>
         </w:tc>
@@ -801,7 +871,29 @@
                 <w:sz w:val="24"/>
                 <w:szCs w:val="24"/>
               </w:rPr>
-              <w:t>&lt;ClassStandard&gt;</w:t>
+              <w:t>&lt;</w:t>
+            </w:r>
+            <w:proofErr w:type="spellStart"/>
+            <w:r>
+              <w:rPr>
+                <w:rFonts w:cs="Arial"/>
+                <w:bCs/>
+                <w:iCs/>
+                <w:sz w:val="24"/>
+                <w:szCs w:val="24"/>
+              </w:rPr>
+              <w:t>ClassStandard</w:t>
+            </w:r>
+            <w:proofErr w:type="spellEnd"/>
+            <w:r>
+              <w:rPr>
+                <w:rFonts w:cs="Arial"/>
+                <w:bCs/>
+                <w:iCs/>
+                <w:sz w:val="24"/>
+                <w:szCs w:val="24"/>
+              </w:rPr>
+              <w:t>&gt;</w:t>
             </w:r>
             <w:r>
               <w:rPr>
@@ -893,8 +985,8 @@
           <w:szCs w:val="36"/>
         </w:rPr>
       </w:pPr>
-      <w:bookmarkStart w:id="0" w:name="image"/>
-      <w:bookmarkEnd w:id="0"/>
+      <w:bookmarkStart w:id="1" w:name="image"/>
+      <w:bookmarkEnd w:id="1"/>
     </w:p>
     <w:tbl>
       <w:tblPr>
@@ -1210,7 +1302,15 @@
           </w:p>
           <w:p>
             <w:r>
-              <w:t>&lt;MainsLN&gt;</w:t>
+              <w:t>&lt;</w:t>
+            </w:r>
+            <w:proofErr w:type="spellStart"/>
+            <w:r>
+              <w:t>MainsLN</w:t>
+            </w:r>
+            <w:proofErr w:type="spellEnd"/>
+            <w:r>
+              <w:t>&gt;</w:t>
             </w:r>
           </w:p>
         </w:tc>
@@ -1290,7 +1390,15 @@
           </w:p>
           <w:p>
             <w:r>
-              <w:t>&lt;ClassStandard&gt;</w:t>
+              <w:t>&lt;</w:t>
+            </w:r>
+            <w:proofErr w:type="spellStart"/>
+            <w:r>
+              <w:t>ClassStandard</w:t>
+            </w:r>
+            <w:proofErr w:type="spellEnd"/>
+            <w:r>
+              <w:t>&gt;</w:t>
             </w:r>
           </w:p>
         </w:tc>
@@ -1380,7 +1488,15 @@
           </w:p>
           <w:p>
             <w:r>
-              <w:t>&lt;MainsNE&gt;</w:t>
+              <w:t>&lt;</w:t>
+            </w:r>
+            <w:proofErr w:type="spellStart"/>
+            <w:r>
+              <w:t>MainsNE</w:t>
+            </w:r>
+            <w:proofErr w:type="spellEnd"/>
+            <w:r>
+              <w:t>&gt;</w:t>
             </w:r>
           </w:p>
         </w:tc>
@@ -1461,7 +1577,15 @@
           </w:p>
           <w:p>
             <w:r>
-              <w:t>&lt;ClassStandard&gt;</w:t>
+              <w:t>&lt;</w:t>
+            </w:r>
+            <w:proofErr w:type="spellStart"/>
+            <w:r>
+              <w:t>ClassStandard</w:t>
+            </w:r>
+            <w:proofErr w:type="spellEnd"/>
+            <w:r>
+              <w:t>&gt;</w:t>
             </w:r>
           </w:p>
         </w:tc>
@@ -1552,11 +1676,16 @@
           </w:p>
           <w:p>
             <w:r>
-              <w:t>&lt;Mains</w:t>
+              <w:t>&lt;</w:t>
+            </w:r>
+            <w:proofErr w:type="spellStart"/>
+            <w:r>
+              <w:t>Mains</w:t>
             </w:r>
             <w:r>
               <w:t>LE</w:t>
             </w:r>
+            <w:proofErr w:type="spellEnd"/>
             <w:r>
               <w:t>&gt;</w:t>
             </w:r>
@@ -1635,7 +1764,15 @@
           </w:p>
           <w:p>
             <w:r>
-              <w:t>&lt;ClassStandard&gt;</w:t>
+              <w:t>&lt;</w:t>
+            </w:r>
+            <w:proofErr w:type="spellStart"/>
+            <w:r>
+              <w:t>ClassStandard</w:t>
+            </w:r>
+            <w:proofErr w:type="spellEnd"/>
+            <w:r>
+              <w:t>&gt;</w:t>
             </w:r>
           </w:p>
         </w:tc>
@@ -1723,7 +1860,15 @@
           </w:p>
           <w:p>
             <w:r>
-              <w:t>&lt;ProtectiveEarth&gt;</w:t>
+              <w:t>&lt;</w:t>
+            </w:r>
+            <w:proofErr w:type="spellStart"/>
+            <w:r>
+              <w:t>ProtectiveEarth</w:t>
+            </w:r>
+            <w:proofErr w:type="spellEnd"/>
+            <w:r>
+              <w:t>&gt;</w:t>
             </w:r>
           </w:p>
         </w:tc>
@@ -1805,7 +1950,15 @@
           </w:p>
           <w:p>
             <w:r>
-              <w:t>&lt;ClassStandard&gt;</w:t>
+              <w:t>&lt;</w:t>
+            </w:r>
+            <w:proofErr w:type="spellStart"/>
+            <w:r>
+              <w:t>ClassStandard</w:t>
+            </w:r>
+            <w:proofErr w:type="spellEnd"/>
+            <w:r>
+              <w:t>&gt;</w:t>
             </w:r>
           </w:p>
         </w:tc>
@@ -1898,7 +2051,15 @@
           </w:p>
           <w:p>
             <w:r>
-              <w:t>&lt;InsulationResistance&gt;</w:t>
+              <w:t>&lt;</w:t>
+            </w:r>
+            <w:proofErr w:type="spellStart"/>
+            <w:r>
+              <w:t>InsulationResistance</w:t>
+            </w:r>
+            <w:proofErr w:type="spellEnd"/>
+            <w:r>
+              <w:t>&gt;</w:t>
             </w:r>
           </w:p>
         </w:tc>
@@ -1980,7 +2141,15 @@
           </w:p>
           <w:p>
             <w:r>
-              <w:t>&lt;ClassStandard&gt;</w:t>
+              <w:t>&lt;</w:t>
+            </w:r>
+            <w:proofErr w:type="spellStart"/>
+            <w:r>
+              <w:t>ClassStandard</w:t>
+            </w:r>
+            <w:proofErr w:type="spellEnd"/>
+            <w:r>
+              <w:t>&gt;</w:t>
             </w:r>
           </w:p>
         </w:tc>
@@ -2008,11 +2177,16 @@
               <w:t>Touch Current</w:t>
             </w:r>
             <w:r>
-              <w:t xml:space="preserve"> Curren</w:t>
+              <w:t xml:space="preserve"> </w:t>
+            </w:r>
+            <w:proofErr w:type="spellStart"/>
+            <w:r>
+              <w:t>Curren</w:t>
             </w:r>
             <w:r>
               <w:t>t</w:t>
             </w:r>
+            <w:proofErr w:type="spellEnd"/>
             <w:r>
               <w:t xml:space="preserve"> </w:t>
             </w:r>
@@ -2086,7 +2260,15 @@
           </w:p>
           <w:p>
             <w:r>
-              <w:t>&lt;EnLeakageNC&gt;</w:t>
+              <w:t>&lt;</w:t>
+            </w:r>
+            <w:proofErr w:type="spellStart"/>
+            <w:r>
+              <w:t>EnLeakageNC</w:t>
+            </w:r>
+            <w:proofErr w:type="spellEnd"/>
+            <w:r>
+              <w:t>&gt;</w:t>
             </w:r>
           </w:p>
         </w:tc>
@@ -2169,7 +2351,15 @@
           </w:p>
           <w:p>
             <w:r>
-              <w:t>&lt;ClassStandard&gt;</w:t>
+              <w:t>&lt;</w:t>
+            </w:r>
+            <w:proofErr w:type="spellStart"/>
+            <w:r>
+              <w:t>ClassStandard</w:t>
+            </w:r>
+            <w:proofErr w:type="spellEnd"/>
+            <w:r>
+              <w:t>&gt;</w:t>
             </w:r>
           </w:p>
         </w:tc>
@@ -2197,11 +2387,16 @@
               <w:t>Touch Current</w:t>
             </w:r>
             <w:r>
-              <w:t xml:space="preserve"> Curren</w:t>
+              <w:t xml:space="preserve"> </w:t>
+            </w:r>
+            <w:proofErr w:type="spellStart"/>
+            <w:r>
+              <w:t>Curren</w:t>
             </w:r>
             <w:r>
               <w:t>t</w:t>
             </w:r>
+            <w:proofErr w:type="spellEnd"/>
             <w:r>
               <w:t xml:space="preserve"> </w:t>
             </w:r>
@@ -2275,7 +2470,15 @@
           </w:p>
           <w:p>
             <w:r>
-              <w:t>&lt;EnLeakageON&gt;</w:t>
+              <w:t>&lt;</w:t>
+            </w:r>
+            <w:proofErr w:type="spellStart"/>
+            <w:r>
+              <w:t>EnLeakageON</w:t>
+            </w:r>
+            <w:proofErr w:type="spellEnd"/>
+            <w:r>
+              <w:t>&gt;</w:t>
             </w:r>
           </w:p>
         </w:tc>
@@ -2358,7 +2561,15 @@
           </w:p>
           <w:p>
             <w:r>
-              <w:t>&lt;ClassStandard&gt;</w:t>
+              <w:t>&lt;</w:t>
+            </w:r>
+            <w:proofErr w:type="spellStart"/>
+            <w:r>
+              <w:t>ClassStandard</w:t>
+            </w:r>
+            <w:proofErr w:type="spellEnd"/>
+            <w:r>
+              <w:t>&gt;</w:t>
             </w:r>
           </w:p>
         </w:tc>
@@ -2386,11 +2597,16 @@
               <w:t>Touch Current</w:t>
             </w:r>
             <w:r>
-              <w:t xml:space="preserve"> Curren</w:t>
+              <w:t xml:space="preserve"> </w:t>
+            </w:r>
+            <w:proofErr w:type="spellStart"/>
+            <w:r>
+              <w:t>Curren</w:t>
             </w:r>
             <w:r>
               <w:t>t</w:t>
             </w:r>
+            <w:proofErr w:type="spellEnd"/>
             <w:r>
               <w:t xml:space="preserve"> </w:t>
             </w:r>
@@ -2464,7 +2680,15 @@
           </w:p>
           <w:p>
             <w:r>
-              <w:t>&lt;EnLeakageOE&gt;</w:t>
+              <w:t>&lt;</w:t>
+            </w:r>
+            <w:proofErr w:type="spellStart"/>
+            <w:r>
+              <w:t>EnLeakageOE</w:t>
+            </w:r>
+            <w:proofErr w:type="spellEnd"/>
+            <w:r>
+              <w:t>&gt;</w:t>
             </w:r>
           </w:p>
         </w:tc>
@@ -2547,7 +2771,15 @@
           </w:p>
           <w:p>
             <w:r>
-              <w:t>&lt;ClassStandard&gt;</w:t>
+              <w:t>&lt;</w:t>
+            </w:r>
+            <w:proofErr w:type="spellStart"/>
+            <w:r>
+              <w:t>ClassStandard</w:t>
+            </w:r>
+            <w:proofErr w:type="spellEnd"/>
+            <w:r>
+              <w:t>&gt;</w:t>
             </w:r>
           </w:p>
         </w:tc>
@@ -2575,11 +2807,16 @@
               <w:t>Touch Current</w:t>
             </w:r>
             <w:r>
-              <w:t xml:space="preserve"> Curren</w:t>
+              <w:t xml:space="preserve"> </w:t>
+            </w:r>
+            <w:proofErr w:type="spellStart"/>
+            <w:r>
+              <w:t>Curren</w:t>
             </w:r>
             <w:r>
               <w:t>t</w:t>
             </w:r>
+            <w:proofErr w:type="spellEnd"/>
             <w:r>
               <w:t xml:space="preserve"> </w:t>
             </w:r>
@@ -2658,7 +2895,15 @@
           </w:p>
           <w:p>
             <w:r>
-              <w:t>&lt;EnLeakageNCRM&gt;</w:t>
+              <w:t>&lt;</w:t>
+            </w:r>
+            <w:proofErr w:type="spellStart"/>
+            <w:r>
+              <w:t>EnLeakageNCRM</w:t>
+            </w:r>
+            <w:proofErr w:type="spellEnd"/>
+            <w:r>
+              <w:t>&gt;</w:t>
             </w:r>
           </w:p>
         </w:tc>
@@ -2741,7 +2986,15 @@
           </w:p>
           <w:p>
             <w:r>
-              <w:t>&lt;ClassStandard&gt;</w:t>
+              <w:t>&lt;</w:t>
+            </w:r>
+            <w:proofErr w:type="spellStart"/>
+            <w:r>
+              <w:t>ClassStandard</w:t>
+            </w:r>
+            <w:proofErr w:type="spellEnd"/>
+            <w:r>
+              <w:t>&gt;</w:t>
             </w:r>
           </w:p>
         </w:tc>
@@ -2769,11 +3022,16 @@
               <w:t>Touch Current</w:t>
             </w:r>
             <w:r>
-              <w:t xml:space="preserve"> Curren</w:t>
+              <w:t xml:space="preserve"> </w:t>
+            </w:r>
+            <w:proofErr w:type="spellStart"/>
+            <w:r>
+              <w:t>Curren</w:t>
             </w:r>
             <w:r>
               <w:t>t</w:t>
             </w:r>
+            <w:proofErr w:type="spellEnd"/>
             <w:r>
               <w:t xml:space="preserve"> </w:t>
             </w:r>
@@ -2847,7 +3105,15 @@
           </w:p>
           <w:p>
             <w:r>
-              <w:t>&lt;EnLeakageONR&gt;</w:t>
+              <w:t>&lt;</w:t>
+            </w:r>
+            <w:proofErr w:type="spellStart"/>
+            <w:r>
+              <w:t>EnLeakageONR</w:t>
+            </w:r>
+            <w:proofErr w:type="spellEnd"/>
+            <w:r>
+              <w:t>&gt;</w:t>
             </w:r>
           </w:p>
         </w:tc>
@@ -2930,7 +3196,15 @@
           </w:p>
           <w:p>
             <w:r>
-              <w:t>&lt;ClassStandard&gt;</w:t>
+              <w:t>&lt;</w:t>
+            </w:r>
+            <w:proofErr w:type="spellStart"/>
+            <w:r>
+              <w:t>ClassStandard</w:t>
+            </w:r>
+            <w:proofErr w:type="spellEnd"/>
+            <w:r>
+              <w:t>&gt;</w:t>
             </w:r>
           </w:p>
         </w:tc>
@@ -2958,11 +3232,16 @@
               <w:t>Touch Current</w:t>
             </w:r>
             <w:r>
-              <w:t xml:space="preserve"> Curren</w:t>
+              <w:t xml:space="preserve"> </w:t>
+            </w:r>
+            <w:proofErr w:type="spellStart"/>
+            <w:r>
+              <w:t>Curren</w:t>
             </w:r>
             <w:r>
               <w:t>t</w:t>
             </w:r>
+            <w:proofErr w:type="spellEnd"/>
             <w:r>
               <w:t xml:space="preserve"> </w:t>
             </w:r>
@@ -3036,7 +3315,15 @@
           </w:p>
           <w:p>
             <w:r>
-              <w:t>&lt;EnLeakageOER&gt;</w:t>
+              <w:t>&lt;</w:t>
+            </w:r>
+            <w:proofErr w:type="spellStart"/>
+            <w:r>
+              <w:t>EnLeakageOER</w:t>
+            </w:r>
+            <w:proofErr w:type="spellEnd"/>
+            <w:r>
+              <w:t>&gt;</w:t>
             </w:r>
           </w:p>
         </w:tc>
@@ -3119,7 +3406,15 @@
           </w:p>
           <w:p>
             <w:r>
-              <w:t>&lt;ClassStandard&gt;</w:t>
+              <w:t>&lt;</w:t>
+            </w:r>
+            <w:proofErr w:type="spellStart"/>
+            <w:r>
+              <w:t>ClassStandard</w:t>
+            </w:r>
+            <w:proofErr w:type="spellEnd"/>
+            <w:r>
+              <w:t>&gt;</w:t>
             </w:r>
           </w:p>
         </w:tc>
@@ -3216,7 +3511,15 @@
           </w:p>
           <w:p>
             <w:r>
-              <w:t>&lt;EarthLeakageNC&gt;</w:t>
+              <w:t>&lt;</w:t>
+            </w:r>
+            <w:proofErr w:type="spellStart"/>
+            <w:r>
+              <w:t>EarthLeakageNC</w:t>
+            </w:r>
+            <w:proofErr w:type="spellEnd"/>
+            <w:r>
+              <w:t>&gt;</w:t>
             </w:r>
           </w:p>
         </w:tc>
@@ -3299,7 +3602,15 @@
           </w:p>
           <w:p>
             <w:r>
-              <w:t>&lt;ClassStandard&gt;</w:t>
+              <w:t>&lt;</w:t>
+            </w:r>
+            <w:proofErr w:type="spellStart"/>
+            <w:r>
+              <w:t>ClassStandard</w:t>
+            </w:r>
+            <w:proofErr w:type="spellEnd"/>
+            <w:r>
+              <w:t>&gt;</w:t>
             </w:r>
           </w:p>
         </w:tc>
@@ -3335,8 +3646,6 @@
             <w:r>
               <w:t>Open Neutral</w:t>
             </w:r>
-            <w:bookmarkStart w:id="1" w:name="_GoBack"/>
-            <w:bookmarkEnd w:id="1"/>
           </w:p>
         </w:tc>
       </w:tr>
@@ -3398,7 +3707,15 @@
           </w:p>
           <w:p>
             <w:r>
-              <w:t>&lt;EarthLeakageON&gt;</w:t>
+              <w:t>&lt;</w:t>
+            </w:r>
+            <w:proofErr w:type="spellStart"/>
+            <w:r>
+              <w:t>EarthLeakageON</w:t>
+            </w:r>
+            <w:proofErr w:type="spellEnd"/>
+            <w:r>
+              <w:t>&gt;</w:t>
             </w:r>
           </w:p>
         </w:tc>
@@ -3481,7 +3798,15 @@
           </w:p>
           <w:p>
             <w:r>
-              <w:t>&lt;ClassStandard&gt;</w:t>
+              <w:t>&lt;</w:t>
+            </w:r>
+            <w:proofErr w:type="spellStart"/>
+            <w:r>
+              <w:t>ClassStandard</w:t>
+            </w:r>
+            <w:proofErr w:type="spellEnd"/>
+            <w:r>
+              <w:t>&gt;</w:t>
             </w:r>
           </w:p>
         </w:tc>
@@ -4675,7 +5000,7 @@
 </file>
 
 <file path=customXml/itemProps1.xml><?xml version="1.0" encoding="utf-8"?>
-<ds:datastoreItem xmlns:ds="http://schemas.openxmlformats.org/officeDocument/2006/customXml" ds:itemID="{03CAA1D8-8A85-4A6A-B464-1AB99A7A2996}">
+<ds:datastoreItem xmlns:ds="http://schemas.openxmlformats.org/officeDocument/2006/customXml" ds:itemID="{A5DF6080-C421-43FF-B4E2-BC1BAB31589D}">
   <ds:schemaRefs>
     <ds:schemaRef ds:uri="http://schemas.openxmlformats.org/officeDocument/2006/bibliography"/>
   </ds:schemaRefs>

</xml_diff>